<commit_message>
Adding proposal, powerpoint almost done
</commit_message>
<xml_diff>
--- a/documents/SDF.docx
+++ b/documents/SDF.docx
@@ -8,10 +8,1104 @@
           <w:rFonts w:ascii="Times New Roman" w:hAnsi="Times New Roman" w:cs="Times New Roman"/>
         </w:rPr>
       </w:pPr>
+    </w:p>
+    <w:p>
+      <w:pPr>
+        <w:rPr>
+          <w:rFonts w:ascii="Times New Roman" w:hAnsi="Times New Roman" w:cs="Times New Roman"/>
+          <w:sz w:val="52"/>
+          <w:szCs w:val="52"/>
+        </w:rPr>
+      </w:pPr>
+    </w:p>
+    <w:p>
+      <w:pPr>
+        <w:rPr>
+          <w:rFonts w:ascii="Times New Roman" w:hAnsi="Times New Roman" w:cs="Times New Roman"/>
+          <w:sz w:val="52"/>
+          <w:szCs w:val="52"/>
+        </w:rPr>
+      </w:pPr>
+    </w:p>
+    <w:p>
+      <w:pPr>
+        <w:jc w:val="center"/>
+        <w:rPr>
+          <w:rFonts w:ascii="Times New Roman" w:hAnsi="Times New Roman" w:cs="Times New Roman"/>
+          <w:sz w:val="52"/>
+          <w:szCs w:val="52"/>
+        </w:rPr>
+      </w:pPr>
+    </w:p>
+    <w:p>
+      <w:pPr>
+        <w:jc w:val="center"/>
+        <w:rPr>
+          <w:rFonts w:ascii="Times New Roman" w:hAnsi="Times New Roman" w:cs="Times New Roman"/>
+          <w:sz w:val="52"/>
+          <w:szCs w:val="52"/>
+        </w:rPr>
+      </w:pPr>
+    </w:p>
+    <w:p>
+      <w:pPr>
+        <w:jc w:val="center"/>
+        <w:rPr>
+          <w:rFonts w:ascii="Times New Roman" w:hAnsi="Times New Roman" w:cs="Times New Roman"/>
+          <w:sz w:val="52"/>
+          <w:szCs w:val="52"/>
+        </w:rPr>
+      </w:pPr>
+      <w:r>
+        <w:rPr>
+          <w:rFonts w:ascii="Times New Roman" w:hAnsi="Times New Roman" w:cs="Times New Roman"/>
+          <w:sz w:val="52"/>
+          <w:szCs w:val="52"/>
+        </w:rPr>
+        <w:t xml:space="preserve">Client-Server </w:t>
+      </w:r>
+      <w:r>
+        <w:rPr>
+          <w:rFonts w:ascii="Times New Roman" w:hAnsi="Times New Roman" w:cs="Times New Roman"/>
+          <w:sz w:val="52"/>
+          <w:szCs w:val="52"/>
+        </w:rPr>
+        <w:t>Storage</w:t>
+      </w:r>
+    </w:p>
+    <w:p>
+      <w:pPr>
+        <w:jc w:val="center"/>
+        <w:rPr>
+          <w:rFonts w:ascii="Times New Roman" w:hAnsi="Times New Roman" w:cs="Times New Roman"/>
+          <w:sz w:val="52"/>
+          <w:szCs w:val="52"/>
+        </w:rPr>
+      </w:pPr>
+    </w:p>
+    <w:p>
+      <w:pPr>
+        <w:jc w:val="center"/>
+        <w:rPr>
+          <w:rFonts w:ascii="Times New Roman" w:hAnsi="Times New Roman" w:cs="Times New Roman"/>
+          <w:sz w:val="52"/>
+          <w:szCs w:val="52"/>
+        </w:rPr>
+      </w:pPr>
+    </w:p>
+    <w:p>
+      <w:pPr>
+        <w:jc w:val="center"/>
+        <w:rPr>
+          <w:rFonts w:ascii="Times New Roman" w:hAnsi="Times New Roman" w:cs="Times New Roman"/>
+          <w:sz w:val="52"/>
+          <w:szCs w:val="52"/>
+        </w:rPr>
+      </w:pPr>
+    </w:p>
+    <w:p>
+      <w:pPr>
+        <w:jc w:val="center"/>
+        <w:rPr>
+          <w:rFonts w:ascii="Times New Roman" w:hAnsi="Times New Roman" w:cs="Times New Roman"/>
+          <w:sz w:val="52"/>
+          <w:szCs w:val="52"/>
+        </w:rPr>
+      </w:pPr>
+    </w:p>
+    <w:p>
+      <w:pPr>
+        <w:jc w:val="center"/>
+        <w:rPr>
+          <w:rFonts w:ascii="Times New Roman" w:hAnsi="Times New Roman" w:cs="Times New Roman"/>
+          <w:sz w:val="52"/>
+          <w:szCs w:val="52"/>
+        </w:rPr>
+      </w:pPr>
+    </w:p>
+    <w:p>
+      <w:pPr>
+        <w:jc w:val="center"/>
+        <w:rPr>
+          <w:rFonts w:ascii="Times New Roman" w:hAnsi="Times New Roman" w:cs="Times New Roman"/>
+          <w:sz w:val="52"/>
+          <w:szCs w:val="52"/>
+        </w:rPr>
+      </w:pPr>
+    </w:p>
+    <w:p>
+      <w:pPr>
+        <w:tabs>
+          <w:tab w:val="left" w:pos="6245"/>
+        </w:tabs>
+        <w:rPr>
+          <w:rFonts w:ascii="Times New Roman" w:hAnsi="Times New Roman" w:cs="Times New Roman"/>
+          <w:sz w:val="52"/>
+          <w:szCs w:val="52"/>
+        </w:rPr>
+      </w:pPr>
+      <w:r>
+        <w:rPr>
+          <w:rFonts w:ascii="Times New Roman" w:hAnsi="Times New Roman" w:cs="Times New Roman"/>
+          <w:sz w:val="52"/>
+          <w:szCs w:val="52"/>
+        </w:rPr>
+        <w:tab/>
+      </w:r>
+    </w:p>
+    <w:p>
+      <w:pPr>
+        <w:tabs>
+          <w:tab w:val="left" w:pos="6245"/>
+        </w:tabs>
+        <w:rPr>
+          <w:rFonts w:ascii="Times New Roman" w:hAnsi="Times New Roman" w:cs="Times New Roman"/>
+          <w:sz w:val="52"/>
+          <w:szCs w:val="52"/>
+        </w:rPr>
+      </w:pPr>
+    </w:p>
+    <w:p>
+      <w:pPr>
+        <w:tabs>
+          <w:tab w:val="left" w:pos="6245"/>
+        </w:tabs>
+        <w:rPr>
+          <w:rFonts w:ascii="Times New Roman" w:hAnsi="Times New Roman" w:cs="Times New Roman"/>
+          <w:sz w:val="52"/>
+          <w:szCs w:val="52"/>
+        </w:rPr>
+      </w:pPr>
+    </w:p>
+    <w:p>
+      <w:pPr>
+        <w:jc w:val="center"/>
+        <w:rPr>
+          <w:rFonts w:ascii="Times New Roman" w:hAnsi="Times New Roman" w:cs="Times New Roman"/>
+          <w:sz w:val="52"/>
+          <w:szCs w:val="52"/>
+        </w:rPr>
+      </w:pPr>
+    </w:p>
+    <w:p>
+      <w:pPr>
+        <w:jc w:val="center"/>
+        <w:rPr>
+          <w:rFonts w:ascii="Times New Roman" w:hAnsi="Times New Roman" w:cs="Times New Roman"/>
+          <w:sz w:val="52"/>
+          <w:szCs w:val="52"/>
+        </w:rPr>
+      </w:pPr>
+    </w:p>
+    <w:p>
+      <w:pPr>
+        <w:jc w:val="center"/>
+        <w:rPr>
+          <w:rFonts w:ascii="Times New Roman" w:hAnsi="Times New Roman" w:cs="Times New Roman"/>
+          <w:sz w:val="36"/>
+          <w:szCs w:val="36"/>
+        </w:rPr>
+      </w:pPr>
+      <w:r>
+        <w:rPr>
+          <w:rFonts w:ascii="Times New Roman" w:hAnsi="Times New Roman" w:cs="Times New Roman"/>
+          <w:sz w:val="36"/>
+          <w:szCs w:val="36"/>
+        </w:rPr>
+        <w:t>Thomas Michael O’Brien</w:t>
+      </w:r>
+    </w:p>
+    <w:p>
+      <w:pPr>
+        <w:jc w:val="center"/>
+        <w:rPr>
+          <w:rFonts w:ascii="Times New Roman" w:hAnsi="Times New Roman" w:cs="Times New Roman"/>
+          <w:sz w:val="36"/>
+          <w:szCs w:val="36"/>
+        </w:rPr>
+      </w:pPr>
+      <w:r>
+        <w:rPr>
+          <w:rFonts w:ascii="Times New Roman" w:hAnsi="Times New Roman" w:cs="Times New Roman"/>
+          <w:sz w:val="36"/>
+          <w:szCs w:val="36"/>
+        </w:rPr>
+        <w:t>CMSI 402</w:t>
+      </w:r>
+      <w:r>
+        <w:rPr>
+          <w:rFonts w:ascii="Times New Roman" w:hAnsi="Times New Roman" w:cs="Times New Roman"/>
+          <w:sz w:val="36"/>
+          <w:szCs w:val="36"/>
+        </w:rPr>
+        <w:t>: Senior Thesis</w:t>
+      </w:r>
+    </w:p>
+    <w:p>
+      <w:pPr>
+        <w:jc w:val="center"/>
+        <w:rPr>
+          <w:rFonts w:ascii="Times New Roman" w:hAnsi="Times New Roman" w:cs="Times New Roman"/>
+          <w:sz w:val="36"/>
+          <w:szCs w:val="36"/>
+        </w:rPr>
+      </w:pPr>
+      <w:r>
+        <w:rPr>
+          <w:rFonts w:ascii="Times New Roman" w:hAnsi="Times New Roman" w:cs="Times New Roman"/>
+          <w:sz w:val="36"/>
+          <w:szCs w:val="36"/>
+        </w:rPr>
+        <w:t>Loyola Marymount University</w:t>
+      </w:r>
+    </w:p>
+    <w:p>
+      <w:pPr>
+        <w:jc w:val="center"/>
+        <w:rPr>
+          <w:rFonts w:ascii="Times New Roman" w:hAnsi="Times New Roman" w:cs="Times New Roman"/>
+          <w:sz w:val="52"/>
+          <w:szCs w:val="52"/>
+        </w:rPr>
+      </w:pPr>
+    </w:p>
+    <w:p>
+      <w:pPr>
+        <w:jc w:val="center"/>
+        <w:rPr>
+          <w:rFonts w:ascii="Times New Roman" w:hAnsi="Times New Roman" w:cs="Times New Roman"/>
+        </w:rPr>
+      </w:pPr>
+    </w:p>
+    <w:p>
+      <w:pPr>
+        <w:rPr>
+          <w:rFonts w:ascii="Times New Roman" w:hAnsi="Times New Roman" w:cs="Times New Roman"/>
+        </w:rPr>
+      </w:pPr>
+    </w:p>
+    <w:p>
+      <w:pPr>
+        <w:rPr>
+          <w:rFonts w:ascii="Times New Roman" w:hAnsi="Times New Roman" w:cs="Times New Roman"/>
+        </w:rPr>
+      </w:pPr>
+    </w:p>
+    <w:p>
+      <w:pPr>
+        <w:rPr>
+          <w:rFonts w:ascii="Times New Roman" w:hAnsi="Times New Roman" w:cs="Times New Roman"/>
+        </w:rPr>
+      </w:pPr>
+    </w:p>
+    <w:p>
+      <w:pPr>
+        <w:rPr>
+          <w:rFonts w:ascii="Times New Roman" w:hAnsi="Times New Roman" w:cs="Times New Roman"/>
+          <w:i/>
+          <w:sz w:val="36"/>
+          <w:szCs w:val="36"/>
+        </w:rPr>
+      </w:pPr>
+      <w:r>
+        <w:rPr>
+          <w:rFonts w:ascii="Times New Roman" w:hAnsi="Times New Roman" w:cs="Times New Roman"/>
+          <w:i/>
+          <w:sz w:val="36"/>
+          <w:szCs w:val="36"/>
+        </w:rPr>
+        <w:lastRenderedPageBreak/>
+        <w:t>2</w:t>
+      </w:r>
+      <w:r>
+        <w:rPr>
+          <w:rFonts w:ascii="Times New Roman" w:hAnsi="Times New Roman" w:cs="Times New Roman"/>
+          <w:i/>
+          <w:sz w:val="36"/>
+          <w:szCs w:val="36"/>
+        </w:rPr>
+        <w:t xml:space="preserve">.0: </w:t>
+      </w:r>
+      <w:r>
+        <w:rPr>
+          <w:rFonts w:ascii="Times New Roman" w:hAnsi="Times New Roman" w:cs="Times New Roman"/>
+          <w:i/>
+          <w:sz w:val="36"/>
+          <w:szCs w:val="36"/>
+        </w:rPr>
+        <w:t xml:space="preserve">Preliminary </w:t>
+      </w:r>
+      <w:r>
+        <w:rPr>
+          <w:rFonts w:ascii="Times New Roman" w:hAnsi="Times New Roman" w:cs="Times New Roman"/>
+          <w:i/>
+          <w:sz w:val="36"/>
+          <w:szCs w:val="36"/>
+        </w:rPr>
+        <w:t>Proposal Document</w:t>
+      </w:r>
+    </w:p>
+    <w:p>
+      <w:pPr>
+        <w:rPr>
+          <w:rFonts w:ascii="Times New Roman" w:hAnsi="Times New Roman" w:cs="Times New Roman"/>
+          <w:sz w:val="36"/>
+          <w:szCs w:val="36"/>
+        </w:rPr>
+      </w:pPr>
+    </w:p>
+    <w:p>
+      <w:pPr>
+        <w:rPr>
+          <w:rFonts w:ascii="Times New Roman" w:hAnsi="Times New Roman" w:cs="Times New Roman"/>
+        </w:rPr>
+      </w:pPr>
+    </w:p>
+    <w:p>
+      <w:pPr>
+        <w:rPr>
+          <w:rFonts w:ascii="Times New Roman" w:hAnsi="Times New Roman" w:cs="Times New Roman"/>
+        </w:rPr>
+      </w:pPr>
+      <w:r>
+        <w:rPr>
+          <w:rFonts w:ascii="Times New Roman" w:hAnsi="Times New Roman" w:cs="Times New Roman"/>
+        </w:rPr>
+        <w:t xml:space="preserve">The goal of the Client-Server Storage application is to create two separate applications, a client and a server, that can work in unison to send files from one machine to another. </w:t>
+      </w:r>
+      <w:r>
+        <w:rPr>
+          <w:rFonts w:ascii="Times New Roman" w:hAnsi="Times New Roman" w:cs="Times New Roman"/>
+        </w:rPr>
+        <w:t>This application will require extensive knowledge in computer network architecture and the TCP/IP stack. A project like this will allow me to exercise my understanding of computer networks fundamentals and at the same time, enhance my programming skills in the language Go.</w:t>
+      </w:r>
+      <w:r>
+        <w:rPr>
+          <w:rFonts w:ascii="Times New Roman" w:hAnsi="Times New Roman" w:cs="Times New Roman"/>
+        </w:rPr>
+        <w:t xml:space="preserve"> Continuing to develop these technical skills will greatly prepare me for the career path I wish to go down.</w:t>
+      </w:r>
+    </w:p>
+    <w:p>
+      <w:pPr>
+        <w:rPr>
+          <w:rFonts w:ascii="Times New Roman" w:hAnsi="Times New Roman" w:cs="Times New Roman"/>
+          <w:sz w:val="36"/>
+          <w:szCs w:val="36"/>
+        </w:rPr>
+      </w:pPr>
+    </w:p>
+    <w:p>
+      <w:pPr>
+        <w:rPr>
+          <w:rFonts w:ascii="Times New Roman" w:hAnsi="Times New Roman" w:cs="Times New Roman"/>
+          <w:sz w:val="36"/>
+          <w:szCs w:val="36"/>
+        </w:rPr>
+      </w:pPr>
+    </w:p>
+    <w:p>
+      <w:pPr>
+        <w:rPr>
+          <w:rFonts w:ascii="Times New Roman" w:hAnsi="Times New Roman" w:cs="Times New Roman"/>
+          <w:sz w:val="36"/>
+          <w:szCs w:val="36"/>
+        </w:rPr>
+      </w:pPr>
+    </w:p>
+    <w:p>
+      <w:pPr>
+        <w:rPr>
+          <w:rFonts w:ascii="Times New Roman" w:hAnsi="Times New Roman" w:cs="Times New Roman"/>
+          <w:sz w:val="36"/>
+          <w:szCs w:val="36"/>
+        </w:rPr>
+      </w:pPr>
+    </w:p>
+    <w:p>
+      <w:pPr>
+        <w:rPr>
+          <w:rFonts w:ascii="Times New Roman" w:hAnsi="Times New Roman" w:cs="Times New Roman"/>
+          <w:sz w:val="36"/>
+          <w:szCs w:val="36"/>
+        </w:rPr>
+      </w:pPr>
+    </w:p>
+    <w:p>
+      <w:pPr>
+        <w:rPr>
+          <w:rFonts w:ascii="Times New Roman" w:hAnsi="Times New Roman" w:cs="Times New Roman"/>
+          <w:sz w:val="36"/>
+          <w:szCs w:val="36"/>
+        </w:rPr>
+      </w:pPr>
+    </w:p>
+    <w:p>
+      <w:pPr>
+        <w:rPr>
+          <w:rFonts w:ascii="Times New Roman" w:hAnsi="Times New Roman" w:cs="Times New Roman"/>
+          <w:sz w:val="36"/>
+          <w:szCs w:val="36"/>
+        </w:rPr>
+      </w:pPr>
+    </w:p>
+    <w:p>
+      <w:pPr>
+        <w:rPr>
+          <w:rFonts w:ascii="Times New Roman" w:hAnsi="Times New Roman" w:cs="Times New Roman"/>
+          <w:sz w:val="36"/>
+          <w:szCs w:val="36"/>
+        </w:rPr>
+      </w:pPr>
+    </w:p>
+    <w:p>
+      <w:pPr>
+        <w:rPr>
+          <w:rFonts w:ascii="Times New Roman" w:hAnsi="Times New Roman" w:cs="Times New Roman"/>
+          <w:sz w:val="36"/>
+          <w:szCs w:val="36"/>
+        </w:rPr>
+      </w:pPr>
+    </w:p>
+    <w:p>
+      <w:pPr>
+        <w:rPr>
+          <w:rFonts w:ascii="Times New Roman" w:hAnsi="Times New Roman" w:cs="Times New Roman"/>
+          <w:sz w:val="36"/>
+          <w:szCs w:val="36"/>
+        </w:rPr>
+      </w:pPr>
+    </w:p>
+    <w:p>
+      <w:pPr>
+        <w:rPr>
+          <w:rFonts w:ascii="Times New Roman" w:hAnsi="Times New Roman" w:cs="Times New Roman"/>
+          <w:sz w:val="36"/>
+          <w:szCs w:val="36"/>
+        </w:rPr>
+      </w:pPr>
+    </w:p>
+    <w:p>
+      <w:pPr>
+        <w:rPr>
+          <w:rFonts w:ascii="Times New Roman" w:hAnsi="Times New Roman" w:cs="Times New Roman"/>
+          <w:sz w:val="36"/>
+          <w:szCs w:val="36"/>
+        </w:rPr>
+      </w:pPr>
+    </w:p>
+    <w:p>
+      <w:pPr>
+        <w:rPr>
+          <w:rFonts w:ascii="Times New Roman" w:hAnsi="Times New Roman" w:cs="Times New Roman"/>
+          <w:sz w:val="36"/>
+          <w:szCs w:val="36"/>
+        </w:rPr>
+      </w:pPr>
+    </w:p>
+    <w:p>
+      <w:pPr>
+        <w:rPr>
+          <w:rFonts w:ascii="Times New Roman" w:hAnsi="Times New Roman" w:cs="Times New Roman"/>
+          <w:sz w:val="36"/>
+          <w:szCs w:val="36"/>
+        </w:rPr>
+      </w:pPr>
+    </w:p>
+    <w:p>
+      <w:pPr>
+        <w:rPr>
+          <w:rFonts w:ascii="Times New Roman" w:hAnsi="Times New Roman" w:cs="Times New Roman"/>
+          <w:sz w:val="36"/>
+          <w:szCs w:val="36"/>
+        </w:rPr>
+      </w:pPr>
+    </w:p>
+    <w:p>
+      <w:pPr>
+        <w:rPr>
+          <w:rFonts w:ascii="Times New Roman" w:hAnsi="Times New Roman" w:cs="Times New Roman"/>
+          <w:sz w:val="36"/>
+          <w:szCs w:val="36"/>
+        </w:rPr>
+      </w:pPr>
+    </w:p>
+    <w:p>
+      <w:pPr>
+        <w:rPr>
+          <w:rFonts w:ascii="Times New Roman" w:hAnsi="Times New Roman" w:cs="Times New Roman"/>
+          <w:sz w:val="36"/>
+          <w:szCs w:val="36"/>
+        </w:rPr>
+      </w:pPr>
+    </w:p>
+    <w:p>
+      <w:pPr>
+        <w:rPr>
+          <w:rFonts w:ascii="Times New Roman" w:hAnsi="Times New Roman" w:cs="Times New Roman"/>
+          <w:sz w:val="36"/>
+          <w:szCs w:val="36"/>
+        </w:rPr>
+      </w:pPr>
+    </w:p>
+    <w:p>
+      <w:pPr>
+        <w:rPr>
+          <w:rFonts w:ascii="Times New Roman" w:hAnsi="Times New Roman" w:cs="Times New Roman"/>
+          <w:sz w:val="36"/>
+          <w:szCs w:val="36"/>
+        </w:rPr>
+      </w:pPr>
+    </w:p>
+    <w:p>
+      <w:pPr>
+        <w:rPr>
+          <w:rFonts w:ascii="Times New Roman" w:hAnsi="Times New Roman" w:cs="Times New Roman"/>
+          <w:sz w:val="36"/>
+          <w:szCs w:val="36"/>
+        </w:rPr>
+      </w:pPr>
+    </w:p>
+    <w:p>
+      <w:pPr>
+        <w:rPr>
+          <w:rFonts w:ascii="Times New Roman" w:hAnsi="Times New Roman" w:cs="Times New Roman"/>
+          <w:sz w:val="36"/>
+          <w:szCs w:val="36"/>
+        </w:rPr>
+      </w:pPr>
+    </w:p>
+    <w:p>
+      <w:pPr>
+        <w:rPr>
+          <w:rFonts w:ascii="Times New Roman" w:hAnsi="Times New Roman" w:cs="Times New Roman"/>
+          <w:sz w:val="36"/>
+          <w:szCs w:val="36"/>
+        </w:rPr>
+      </w:pPr>
+    </w:p>
+    <w:p>
+      <w:pPr>
+        <w:rPr>
+          <w:rFonts w:ascii="Times New Roman" w:hAnsi="Times New Roman" w:cs="Times New Roman"/>
+          <w:sz w:val="36"/>
+          <w:szCs w:val="36"/>
+        </w:rPr>
+      </w:pPr>
+    </w:p>
+    <w:p>
+      <w:pPr>
+        <w:rPr>
+          <w:rFonts w:ascii="Times New Roman" w:hAnsi="Times New Roman" w:cs="Times New Roman"/>
+          <w:sz w:val="36"/>
+          <w:szCs w:val="36"/>
+        </w:rPr>
+      </w:pPr>
+    </w:p>
+    <w:p>
+      <w:pPr>
+        <w:rPr>
+          <w:rFonts w:ascii="Times New Roman" w:hAnsi="Times New Roman" w:cs="Times New Roman"/>
+          <w:sz w:val="36"/>
+          <w:szCs w:val="36"/>
+        </w:rPr>
+      </w:pPr>
+    </w:p>
+    <w:p>
+      <w:pPr>
+        <w:rPr>
+          <w:rFonts w:ascii="Times New Roman" w:hAnsi="Times New Roman" w:cs="Times New Roman"/>
+          <w:sz w:val="36"/>
+          <w:szCs w:val="36"/>
+        </w:rPr>
+      </w:pPr>
+    </w:p>
+    <w:p>
+      <w:pPr>
+        <w:rPr>
+          <w:rFonts w:ascii="Times New Roman" w:hAnsi="Times New Roman" w:cs="Times New Roman"/>
+          <w:sz w:val="36"/>
+          <w:szCs w:val="36"/>
+        </w:rPr>
+      </w:pPr>
+    </w:p>
+    <w:p>
+      <w:pPr>
+        <w:rPr>
+          <w:rFonts w:ascii="Times New Roman" w:hAnsi="Times New Roman" w:cs="Times New Roman"/>
+          <w:sz w:val="36"/>
+          <w:szCs w:val="36"/>
+        </w:rPr>
+      </w:pPr>
+      <w:r>
+        <w:rPr>
+          <w:rFonts w:ascii="Times New Roman" w:hAnsi="Times New Roman" w:cs="Times New Roman"/>
+          <w:sz w:val="36"/>
+          <w:szCs w:val="36"/>
+        </w:rPr>
+        <w:t xml:space="preserve">3.0: </w:t>
+      </w:r>
+      <w:r>
+        <w:rPr>
+          <w:rFonts w:ascii="Times New Roman" w:hAnsi="Times New Roman" w:cs="Times New Roman"/>
+          <w:i/>
+          <w:sz w:val="36"/>
+          <w:szCs w:val="36"/>
+        </w:rPr>
+        <w:t>Proposal Document</w:t>
+      </w:r>
+    </w:p>
+    <w:p>
+      <w:pPr>
+        <w:rPr>
+          <w:rFonts w:ascii="Times New Roman" w:hAnsi="Times New Roman" w:cs="Times New Roman"/>
+          <w:sz w:val="36"/>
+          <w:szCs w:val="36"/>
+        </w:rPr>
+      </w:pPr>
+    </w:p>
+    <w:p>
+      <w:pPr>
+        <w:rPr>
+          <w:rFonts w:ascii="Times New Roman" w:hAnsi="Times New Roman" w:cs="Times New Roman"/>
+          <w:sz w:val="32"/>
+          <w:szCs w:val="32"/>
+        </w:rPr>
+      </w:pPr>
+      <w:r>
+        <w:rPr>
+          <w:rFonts w:ascii="Times New Roman" w:hAnsi="Times New Roman" w:cs="Times New Roman"/>
+          <w:b/>
+          <w:sz w:val="32"/>
+          <w:szCs w:val="32"/>
+        </w:rPr>
+        <w:t>Verbal Description</w:t>
+      </w:r>
+    </w:p>
+    <w:p>
+      <w:pPr>
+        <w:rPr>
+          <w:rFonts w:ascii="Times New Roman" w:hAnsi="Times New Roman" w:cs="Times New Roman"/>
+          <w:sz w:val="32"/>
+          <w:szCs w:val="32"/>
+        </w:rPr>
+      </w:pPr>
+    </w:p>
+    <w:p>
+      <w:pPr>
+        <w:rPr>
+          <w:rFonts w:ascii="Times New Roman" w:hAnsi="Times New Roman" w:cs="Times New Roman"/>
+        </w:rPr>
+      </w:pPr>
+      <w:r>
+        <w:rPr>
+          <w:rFonts w:ascii="Times New Roman" w:hAnsi="Times New Roman" w:cs="Times New Roman"/>
+        </w:rPr>
+        <w:t xml:space="preserve">At its core, the purpose of this thesis is to create a </w:t>
+      </w:r>
+      <w:r>
+        <w:rPr>
+          <w:rFonts w:ascii="Times New Roman" w:hAnsi="Times New Roman" w:cs="Times New Roman"/>
+        </w:rPr>
+        <w:t xml:space="preserve">client-server application built </w:t>
+      </w:r>
+      <w:r>
+        <w:rPr>
+          <w:rFonts w:ascii="Times New Roman" w:hAnsi="Times New Roman" w:cs="Times New Roman"/>
+        </w:rPr>
+        <w:t xml:space="preserve">from first principles. </w:t>
+      </w:r>
+      <w:r>
+        <w:rPr>
+          <w:rFonts w:ascii="Times New Roman" w:hAnsi="Times New Roman" w:cs="Times New Roman"/>
+        </w:rPr>
+        <w:t>The purpose of this application is to allow</w:t>
+      </w:r>
+      <w:r>
+        <w:rPr>
+          <w:rFonts w:ascii="Times New Roman" w:hAnsi="Times New Roman" w:cs="Times New Roman"/>
+        </w:rPr>
+        <w:t xml:space="preserve"> a user to spawn up</w:t>
+      </w:r>
+      <w:r>
+        <w:rPr>
+          <w:rFonts w:ascii="Times New Roman" w:hAnsi="Times New Roman" w:cs="Times New Roman"/>
+        </w:rPr>
+        <w:t xml:space="preserve"> an instance of the</w:t>
+      </w:r>
+      <w:r>
+        <w:rPr>
+          <w:rFonts w:ascii="Times New Roman" w:hAnsi="Times New Roman" w:cs="Times New Roman"/>
+        </w:rPr>
+        <w:t xml:space="preserve"> application as a</w:t>
+      </w:r>
+      <w:r>
+        <w:rPr>
+          <w:rFonts w:ascii="Times New Roman" w:hAnsi="Times New Roman" w:cs="Times New Roman"/>
+        </w:rPr>
+        <w:t xml:space="preserve"> server</w:t>
+      </w:r>
+      <w:r>
+        <w:rPr>
+          <w:rFonts w:ascii="Times New Roman" w:hAnsi="Times New Roman" w:cs="Times New Roman"/>
+        </w:rPr>
+        <w:t>.</w:t>
+      </w:r>
+      <w:r>
+        <w:rPr>
+          <w:rFonts w:ascii="Times New Roman" w:hAnsi="Times New Roman" w:cs="Times New Roman"/>
+        </w:rPr>
+        <w:t xml:space="preserve"> The user must compile the server application into a bash command called server. Then,</w:t>
+      </w:r>
+      <w:r>
+        <w:rPr>
+          <w:rFonts w:ascii="Times New Roman" w:hAnsi="Times New Roman" w:cs="Times New Roman"/>
+        </w:rPr>
+        <w:t xml:space="preserve"> </w:t>
+      </w:r>
+      <w:r>
+        <w:rPr>
+          <w:rFonts w:ascii="Times New Roman" w:hAnsi="Times New Roman" w:cs="Times New Roman"/>
+        </w:rPr>
+        <w:t>t</w:t>
+      </w:r>
+      <w:r>
+        <w:rPr>
+          <w:rFonts w:ascii="Times New Roman" w:hAnsi="Times New Roman" w:cs="Times New Roman"/>
+        </w:rPr>
+        <w:t>he user will give the server</w:t>
+      </w:r>
+      <w:r>
+        <w:rPr>
+          <w:rFonts w:ascii="Times New Roman" w:hAnsi="Times New Roman" w:cs="Times New Roman"/>
+        </w:rPr>
+        <w:t xml:space="preserve"> command</w:t>
+      </w:r>
+      <w:r>
+        <w:rPr>
+          <w:rFonts w:ascii="Times New Roman" w:hAnsi="Times New Roman" w:cs="Times New Roman"/>
+        </w:rPr>
+        <w:t xml:space="preserve"> </w:t>
+      </w:r>
+      <w:r>
+        <w:rPr>
+          <w:rFonts w:ascii="Times New Roman" w:hAnsi="Times New Roman" w:cs="Times New Roman"/>
+        </w:rPr>
+        <w:t xml:space="preserve">2 </w:t>
+      </w:r>
+      <w:r>
+        <w:rPr>
+          <w:rFonts w:ascii="Times New Roman" w:hAnsi="Times New Roman" w:cs="Times New Roman"/>
+        </w:rPr>
+        <w:t>two arguments</w:t>
+      </w:r>
+      <w:r>
+        <w:rPr>
+          <w:rFonts w:ascii="Times New Roman" w:hAnsi="Times New Roman" w:cs="Times New Roman"/>
+        </w:rPr>
+        <w:t>:</w:t>
+      </w:r>
+      <w:r>
+        <w:rPr>
+          <w:rFonts w:ascii="Times New Roman" w:hAnsi="Times New Roman" w:cs="Times New Roman"/>
+        </w:rPr>
+        <w:t xml:space="preserve"> an available port number and a directory.</w:t>
+      </w:r>
+      <w:r>
+        <w:rPr>
+          <w:rFonts w:ascii="Times New Roman" w:hAnsi="Times New Roman" w:cs="Times New Roman"/>
+        </w:rPr>
+        <w:t xml:space="preserve"> The directory is used as the location where the server will store arbitrary files it receives.</w:t>
+      </w:r>
+      <w:r>
+        <w:rPr>
+          <w:rFonts w:ascii="Times New Roman" w:hAnsi="Times New Roman" w:cs="Times New Roman"/>
+        </w:rPr>
+        <w:t xml:space="preserve"> The size of the directory will initially be limited to </w:t>
+      </w:r>
+      <w:r>
+        <w:rPr>
+          <w:rFonts w:ascii="Times New Roman" w:hAnsi="Times New Roman" w:cs="Times New Roman"/>
+        </w:rPr>
+        <w:t>50</w:t>
+      </w:r>
+      <w:r>
+        <w:rPr>
+          <w:rFonts w:ascii="Times New Roman" w:hAnsi="Times New Roman" w:cs="Times New Roman"/>
+        </w:rPr>
+        <w:t xml:space="preserve"> megabytes. If the directory were to go past the initial limit size, the server will dynamically allocate double of the current memory limit.</w:t>
+      </w:r>
+    </w:p>
+    <w:p>
+      <w:pPr>
+        <w:rPr>
+          <w:rFonts w:ascii="Times New Roman" w:hAnsi="Times New Roman" w:cs="Times New Roman"/>
+        </w:rPr>
+      </w:pPr>
+    </w:p>
+    <w:p>
+      <w:pPr>
+        <w:rPr>
+          <w:rFonts w:ascii="Times New Roman" w:hAnsi="Times New Roman" w:cs="Times New Roman"/>
+        </w:rPr>
+      </w:pPr>
+      <w:r>
+        <w:rPr>
+          <w:rFonts w:ascii="Times New Roman" w:hAnsi="Times New Roman" w:cs="Times New Roman"/>
+        </w:rPr>
+        <w:t>In order for a user to send an arbitrary file over to a listening server, the</w:t>
+      </w:r>
+      <w:r>
+        <w:rPr>
+          <w:rFonts w:ascii="Times New Roman" w:hAnsi="Times New Roman" w:cs="Times New Roman"/>
+        </w:rPr>
+        <w:t xml:space="preserve"> user will be required to </w:t>
+      </w:r>
+      <w:r>
+        <w:rPr>
+          <w:rFonts w:ascii="Times New Roman" w:hAnsi="Times New Roman" w:cs="Times New Roman"/>
+        </w:rPr>
+        <w:t>compile the client application into a bash command called client.</w:t>
+      </w:r>
+      <w:r>
+        <w:rPr>
+          <w:rFonts w:ascii="Times New Roman" w:hAnsi="Times New Roman" w:cs="Times New Roman"/>
+        </w:rPr>
+        <w:t xml:space="preserve"> The user will then give the client command 3 arguments</w:t>
+      </w:r>
+      <w:r>
+        <w:rPr>
+          <w:rFonts w:ascii="Times New Roman" w:hAnsi="Times New Roman" w:cs="Times New Roman"/>
+        </w:rPr>
+        <w:t>: a hostname/</w:t>
+      </w:r>
+      <w:r>
+        <w:rPr>
+          <w:rFonts w:ascii="Times New Roman" w:hAnsi="Times New Roman" w:cs="Times New Roman"/>
+        </w:rPr>
+        <w:t>IP</w:t>
+      </w:r>
+      <w:r>
+        <w:rPr>
+          <w:rFonts w:ascii="Times New Roman" w:hAnsi="Times New Roman" w:cs="Times New Roman"/>
+        </w:rPr>
+        <w:t>, port number, and file name.</w:t>
+      </w:r>
+      <w:r>
+        <w:rPr>
+          <w:rFonts w:ascii="Times New Roman" w:hAnsi="Times New Roman" w:cs="Times New Roman"/>
+        </w:rPr>
+        <w:t xml:space="preserve"> </w:t>
+      </w:r>
+      <w:r>
+        <w:rPr>
+          <w:rFonts w:ascii="Times New Roman" w:hAnsi="Times New Roman" w:cs="Times New Roman"/>
+        </w:rPr>
+        <w:t>If any of the arguments given are not valid, then the client command will immediately return an error.</w:t>
+      </w:r>
+      <w:r>
+        <w:rPr>
+          <w:rFonts w:ascii="Times New Roman" w:hAnsi="Times New Roman" w:cs="Times New Roman"/>
+        </w:rPr>
+        <w:t xml:space="preserve"> Assuming the arguments are valid, the client command will attempt to make a TCP connection with the server application at the appropriate hostname and then following that, the proper port number</w:t>
+      </w:r>
+      <w:r>
+        <w:rPr>
+          <w:rFonts w:ascii="Times New Roman" w:hAnsi="Times New Roman" w:cs="Times New Roman"/>
+        </w:rPr>
+        <w:t>.</w:t>
+      </w:r>
+      <w:r>
+        <w:rPr>
+          <w:rFonts w:ascii="Times New Roman" w:hAnsi="Times New Roman" w:cs="Times New Roman"/>
+        </w:rPr>
+        <w:t xml:space="preserve"> To do this, the TCP request will go through a handshake process and return whether or not it is successful. Once a connection is established, </w:t>
+      </w:r>
+      <w:r>
+        <w:rPr>
+          <w:rFonts w:ascii="Times New Roman" w:hAnsi="Times New Roman" w:cs="Times New Roman"/>
+        </w:rPr>
+        <w:t>the client will turn the file into packets, send them over to the server through the established connection, and put the packets back together in the directory specified by the server.</w:t>
+      </w:r>
+    </w:p>
+    <w:p>
+      <w:pPr>
+        <w:rPr>
+          <w:rFonts w:ascii="Times New Roman" w:hAnsi="Times New Roman" w:cs="Times New Roman"/>
+        </w:rPr>
+      </w:pPr>
+    </w:p>
+    <w:p>
+      <w:pPr>
+        <w:rPr>
+          <w:rFonts w:ascii="Times New Roman" w:hAnsi="Times New Roman" w:cs="Times New Roman"/>
+        </w:rPr>
+      </w:pPr>
+      <w:r>
+        <w:rPr>
+          <w:rFonts w:ascii="Times New Roman" w:hAnsi="Times New Roman" w:cs="Times New Roman"/>
+        </w:rPr>
+        <w:t xml:space="preserve">This application will be written in Go, a system programming language written by Google. Go boasts its fast compile and run times due to not compiling to another language. These fast run times will be critical for the speed of this application. </w:t>
+      </w:r>
+      <w:r>
+        <w:rPr>
+          <w:rFonts w:ascii="Times New Roman" w:hAnsi="Times New Roman" w:cs="Times New Roman"/>
+        </w:rPr>
+        <w:t>Not only that, but these applications will be Dockerized in order to condense its size and memory usage.</w:t>
+      </w:r>
+    </w:p>
+    <w:p>
+      <w:pPr>
+        <w:rPr>
+          <w:rFonts w:ascii="Times New Roman" w:hAnsi="Times New Roman" w:cs="Times New Roman"/>
+          <w:b/>
+          <w:sz w:val="32"/>
+          <w:szCs w:val="32"/>
+        </w:rPr>
+      </w:pPr>
+    </w:p>
+    <w:p>
+      <w:pPr>
+        <w:rPr>
+          <w:rFonts w:ascii="Times New Roman" w:hAnsi="Times New Roman" w:cs="Times New Roman"/>
+          <w:b/>
+          <w:sz w:val="32"/>
+          <w:szCs w:val="32"/>
+        </w:rPr>
+      </w:pPr>
+      <w:r>
+        <w:rPr>
+          <w:rFonts w:ascii="Times New Roman" w:hAnsi="Times New Roman" w:cs="Times New Roman"/>
+          <w:b/>
+          <w:sz w:val="32"/>
+          <w:szCs w:val="32"/>
+        </w:rPr>
+        <w:t>Justification</w:t>
+      </w:r>
+    </w:p>
+    <w:p>
+      <w:pPr>
+        <w:rPr>
+          <w:rFonts w:ascii="Times New Roman" w:hAnsi="Times New Roman" w:cs="Times New Roman"/>
+          <w:b/>
+          <w:sz w:val="32"/>
+          <w:szCs w:val="32"/>
+        </w:rPr>
+      </w:pPr>
+    </w:p>
+    <w:p>
+      <w:pPr>
+        <w:rPr>
+          <w:rFonts w:ascii="Times New Roman" w:hAnsi="Times New Roman" w:cs="Times New Roman"/>
+        </w:rPr>
+      </w:pPr>
+      <w:r>
+        <w:rPr>
+          <w:rFonts w:ascii="Times New Roman" w:hAnsi="Times New Roman" w:cs="Times New Roman"/>
+        </w:rPr>
+        <w:t>Creating a client-server storage application will re</w:t>
+      </w:r>
+      <w:r>
+        <w:rPr>
+          <w:rFonts w:ascii="Times New Roman" w:hAnsi="Times New Roman" w:cs="Times New Roman"/>
+        </w:rPr>
+        <w:t xml:space="preserve">quire a mastery of the courses offered at Loyola Marymount University with a focus in the following: </w:t>
+      </w:r>
+      <w:r>
+        <w:rPr>
+          <w:rFonts w:ascii="Times New Roman" w:hAnsi="Times New Roman" w:cs="Times New Roman"/>
+        </w:rPr>
+        <w:t xml:space="preserve">Data Structures, Systems Programming, Programming Languages, and Operating Systems. </w:t>
+      </w:r>
+      <w:r>
+        <w:rPr>
+          <w:rFonts w:ascii="Times New Roman" w:hAnsi="Times New Roman" w:cs="Times New Roman"/>
+        </w:rPr>
+        <w:t xml:space="preserve">These courses have given me the fundamentals in how to write optimal code and an understand of how machines </w:t>
+      </w:r>
+      <w:r>
+        <w:rPr>
+          <w:rFonts w:ascii="Times New Roman" w:hAnsi="Times New Roman" w:cs="Times New Roman"/>
+        </w:rPr>
+        <w:t xml:space="preserve">function </w:t>
+      </w:r>
+      <w:r>
+        <w:rPr>
+          <w:rFonts w:ascii="Times New Roman" w:hAnsi="Times New Roman" w:cs="Times New Roman"/>
+        </w:rPr>
+        <w:t>on a lower level. By using this knowledge, this gives me the tools to expand my knowledge in the field of computer networks</w:t>
+      </w:r>
+      <w:r>
+        <w:rPr>
+          <w:rFonts w:ascii="Times New Roman" w:hAnsi="Times New Roman" w:cs="Times New Roman"/>
+        </w:rPr>
+        <w:t>.</w:t>
+      </w:r>
+    </w:p>
+    <w:p>
+      <w:pPr>
+        <w:rPr>
+          <w:rFonts w:ascii="Times New Roman" w:hAnsi="Times New Roman" w:cs="Times New Roman"/>
+        </w:rPr>
+      </w:pPr>
+    </w:p>
+    <w:p>
+      <w:pPr>
+        <w:rPr>
+          <w:rFonts w:ascii="Times New Roman" w:hAnsi="Times New Roman" w:cs="Times New Roman"/>
+        </w:rPr>
+      </w:pPr>
+      <w:r>
+        <w:rPr>
+          <w:rFonts w:ascii="Times New Roman" w:hAnsi="Times New Roman" w:cs="Times New Roman"/>
+        </w:rPr>
+        <w:t>The main tool required to create this application is simply my Macbook Pro and free software such as Terminal and Atom. A Raspberry Pi will also be used for testing purposes, however is not necessary for the success of the thesis.</w:t>
+      </w:r>
+    </w:p>
+    <w:p>
+      <w:pPr>
+        <w:rPr>
+          <w:rFonts w:ascii="Times New Roman" w:hAnsi="Times New Roman" w:cs="Times New Roman"/>
+        </w:rPr>
+      </w:pPr>
+    </w:p>
+    <w:p>
+      <w:pPr>
+        <w:rPr>
+          <w:rFonts w:ascii="Times New Roman" w:hAnsi="Times New Roman" w:cs="Times New Roman"/>
+        </w:rPr>
+      </w:pPr>
+      <w:r>
+        <w:rPr>
+          <w:rFonts w:ascii="Times New Roman" w:hAnsi="Times New Roman" w:cs="Times New Roman"/>
+        </w:rPr>
+        <w:t>While this application might be on the more difficult side given the amount of self-teaching and research required, this is a field of computer science that I want to pursue in my future.</w:t>
+      </w:r>
+      <w:r>
+        <w:rPr>
+          <w:rFonts w:ascii="Times New Roman" w:hAnsi="Times New Roman" w:cs="Times New Roman"/>
+        </w:rPr>
+        <w:t xml:space="preserve"> Given my previous experience, I aspire to be either a Site Reliability Engineer or a Junior DevOps Engineer right out of college. Developing a senior thesis so heavily involved with network architecture</w:t>
+      </w:r>
+      <w:r>
+        <w:rPr>
+          <w:rFonts w:ascii="Times New Roman" w:hAnsi="Times New Roman" w:cs="Times New Roman"/>
+        </w:rPr>
+        <w:t xml:space="preserve"> would be an excellent way to </w:t>
+      </w:r>
       <w:bookmarkStart w:id="0" w:name="_GoBack"/>
       <w:bookmarkEnd w:id="0"/>
-    </w:p>
+      <w:r>
+        <w:rPr>
+          <w:rFonts w:ascii="Times New Roman" w:hAnsi="Times New Roman" w:cs="Times New Roman"/>
+        </w:rPr>
+        <w:t>broaden my knowledge of this field.</w:t>
+      </w:r>
+    </w:p>
+    <w:p/>
     <w:sectPr>
+      <w:headerReference w:type="even" r:id="rId6"/>
+      <w:headerReference w:type="default" r:id="rId7"/>
       <w:pgSz w:w="12240" w:h="15840"/>
       <w:pgMar w:top="1440" w:right="1440" w:bottom="1440" w:left="1440" w:header="720" w:footer="720" w:gutter="0"/>
       <w:cols w:space="720"/>
@@ -19,6 +1113,133 @@
     </w:sectPr>
   </w:body>
 </w:document>
+</file>
+
+<file path=word/endnotes.xml><?xml version="1.0" encoding="utf-8"?>
+<w:endnotes xmlns:wpc="http://schemas.microsoft.com/office/word/2010/wordprocessingCanvas" xmlns:mo="http://schemas.microsoft.com/office/mac/office/2008/main" xmlns:mc="http://schemas.openxmlformats.org/markup-compatibility/2006" xmlns:mv="urn:schemas-microsoft-com:mac:vml" xmlns:o="urn:schemas-microsoft-com:office:office" xmlns:r="http://schemas.openxmlformats.org/officeDocument/2006/relationships" xmlns:m="http://schemas.openxmlformats.org/officeDocument/2006/math" xmlns:v="urn:schemas-microsoft-com:vml" xmlns:wp14="http://schemas.microsoft.com/office/word/2010/wordprocessingDrawing" xmlns:wp="http://schemas.openxmlformats.org/drawingml/2006/wordprocessingDrawing" xmlns:w10="urn:schemas-microsoft-com:office:word" xmlns:w="http://schemas.openxmlformats.org/wordprocessingml/2006/main" xmlns:w14="http://schemas.microsoft.com/office/word/2010/wordml" xmlns:w15="http://schemas.microsoft.com/office/word/2012/wordml" xmlns:wpg="http://schemas.microsoft.com/office/word/2010/wordprocessingGroup" xmlns:wpi="http://schemas.microsoft.com/office/word/2010/wordprocessingInk" xmlns:wne="http://schemas.microsoft.com/office/word/2006/wordml" xmlns:wps="http://schemas.microsoft.com/office/word/2010/wordprocessingShape" mc:Ignorable="w14 w15 wp14">
+  <w:endnote w:type="separator" w:id="-1">
+    <w:p>
+      <w:r>
+        <w:separator/>
+      </w:r>
+    </w:p>
+  </w:endnote>
+  <w:endnote w:type="continuationSeparator" w:id="0">
+    <w:p>
+      <w:r>
+        <w:continuationSeparator/>
+      </w:r>
+    </w:p>
+  </w:endnote>
+</w:endnotes>
+</file>
+
+<file path=word/footnotes.xml><?xml version="1.0" encoding="utf-8"?>
+<w:footnotes xmlns:wpc="http://schemas.microsoft.com/office/word/2010/wordprocessingCanvas" xmlns:mo="http://schemas.microsoft.com/office/mac/office/2008/main" xmlns:mc="http://schemas.openxmlformats.org/markup-compatibility/2006" xmlns:mv="urn:schemas-microsoft-com:mac:vml" xmlns:o="urn:schemas-microsoft-com:office:office" xmlns:r="http://schemas.openxmlformats.org/officeDocument/2006/relationships" xmlns:m="http://schemas.openxmlformats.org/officeDocument/2006/math" xmlns:v="urn:schemas-microsoft-com:vml" xmlns:wp14="http://schemas.microsoft.com/office/word/2010/wordprocessingDrawing" xmlns:wp="http://schemas.openxmlformats.org/drawingml/2006/wordprocessingDrawing" xmlns:w10="urn:schemas-microsoft-com:office:word" xmlns:w="http://schemas.openxmlformats.org/wordprocessingml/2006/main" xmlns:w14="http://schemas.microsoft.com/office/word/2010/wordml" xmlns:w15="http://schemas.microsoft.com/office/word/2012/wordml" xmlns:wpg="http://schemas.microsoft.com/office/word/2010/wordprocessingGroup" xmlns:wpi="http://schemas.microsoft.com/office/word/2010/wordprocessingInk" xmlns:wne="http://schemas.microsoft.com/office/word/2006/wordml" xmlns:wps="http://schemas.microsoft.com/office/word/2010/wordprocessingShape" mc:Ignorable="w14 w15 wp14">
+  <w:footnote w:type="separator" w:id="-1">
+    <w:p>
+      <w:r>
+        <w:separator/>
+      </w:r>
+    </w:p>
+  </w:footnote>
+  <w:footnote w:type="continuationSeparator" w:id="0">
+    <w:p>
+      <w:r>
+        <w:continuationSeparator/>
+      </w:r>
+    </w:p>
+  </w:footnote>
+</w:footnotes>
+</file>
+
+<file path=word/header1.xml><?xml version="1.0" encoding="utf-8"?>
+<w:hdr xmlns:wpc="http://schemas.microsoft.com/office/word/2010/wordprocessingCanvas" xmlns:mo="http://schemas.microsoft.com/office/mac/office/2008/main" xmlns:mc="http://schemas.openxmlformats.org/markup-compatibility/2006" xmlns:mv="urn:schemas-microsoft-com:mac:vml" xmlns:o="urn:schemas-microsoft-com:office:office" xmlns:r="http://schemas.openxmlformats.org/officeDocument/2006/relationships" xmlns:m="http://schemas.openxmlformats.org/officeDocument/2006/math" xmlns:v="urn:schemas-microsoft-com:vml" xmlns:wp14="http://schemas.microsoft.com/office/word/2010/wordprocessingDrawing" xmlns:wp="http://schemas.openxmlformats.org/drawingml/2006/wordprocessingDrawing" xmlns:w10="urn:schemas-microsoft-com:office:word" xmlns:w="http://schemas.openxmlformats.org/wordprocessingml/2006/main" xmlns:w14="http://schemas.microsoft.com/office/word/2010/wordml" xmlns:w15="http://schemas.microsoft.com/office/word/2012/wordml" xmlns:wpg="http://schemas.microsoft.com/office/word/2010/wordprocessingGroup" xmlns:wpi="http://schemas.microsoft.com/office/word/2010/wordprocessingInk" xmlns:wne="http://schemas.microsoft.com/office/word/2006/wordml" xmlns:wps="http://schemas.microsoft.com/office/word/2010/wordprocessingShape" mc:Ignorable="w14 w15 wp14">
+  <w:p>
+    <w:pPr>
+      <w:pStyle w:val="Header"/>
+      <w:framePr w:wrap="none" w:vAnchor="text" w:hAnchor="margin" w:xAlign="right" w:y="1"/>
+      <w:rPr>
+        <w:rStyle w:val="PageNumber"/>
+      </w:rPr>
+    </w:pPr>
+    <w:r>
+      <w:rPr>
+        <w:rStyle w:val="PageNumber"/>
+      </w:rPr>
+      <w:fldChar w:fldCharType="begin"/>
+    </w:r>
+    <w:r>
+      <w:rPr>
+        <w:rStyle w:val="PageNumber"/>
+      </w:rPr>
+      <w:instrText xml:space="preserve">PAGE  </w:instrText>
+    </w:r>
+    <w:r>
+      <w:rPr>
+        <w:rStyle w:val="PageNumber"/>
+      </w:rPr>
+      <w:fldChar w:fldCharType="end"/>
+    </w:r>
+  </w:p>
+  <w:p>
+    <w:pPr>
+      <w:pStyle w:val="Header"/>
+      <w:ind w:right="360"/>
+    </w:pPr>
+  </w:p>
+</w:hdr>
+</file>
+
+<file path=word/header2.xml><?xml version="1.0" encoding="utf-8"?>
+<w:hdr xmlns:wpc="http://schemas.microsoft.com/office/word/2010/wordprocessingCanvas" xmlns:mo="http://schemas.microsoft.com/office/mac/office/2008/main" xmlns:mc="http://schemas.openxmlformats.org/markup-compatibility/2006" xmlns:mv="urn:schemas-microsoft-com:mac:vml" xmlns:o="urn:schemas-microsoft-com:office:office" xmlns:r="http://schemas.openxmlformats.org/officeDocument/2006/relationships" xmlns:m="http://schemas.openxmlformats.org/officeDocument/2006/math" xmlns:v="urn:schemas-microsoft-com:vml" xmlns:wp14="http://schemas.microsoft.com/office/word/2010/wordprocessingDrawing" xmlns:wp="http://schemas.openxmlformats.org/drawingml/2006/wordprocessingDrawing" xmlns:w10="urn:schemas-microsoft-com:office:word" xmlns:w="http://schemas.openxmlformats.org/wordprocessingml/2006/main" xmlns:w14="http://schemas.microsoft.com/office/word/2010/wordml" xmlns:w15="http://schemas.microsoft.com/office/word/2012/wordml" xmlns:wpg="http://schemas.microsoft.com/office/word/2010/wordprocessingGroup" xmlns:wpi="http://schemas.microsoft.com/office/word/2010/wordprocessingInk" xmlns:wne="http://schemas.microsoft.com/office/word/2006/wordml" xmlns:wps="http://schemas.microsoft.com/office/word/2010/wordprocessingShape" mc:Ignorable="w14 w15 wp14">
+  <w:p>
+    <w:pPr>
+      <w:pStyle w:val="Header"/>
+      <w:framePr w:wrap="none" w:vAnchor="text" w:hAnchor="margin" w:xAlign="right" w:y="1"/>
+      <w:rPr>
+        <w:rStyle w:val="PageNumber"/>
+      </w:rPr>
+    </w:pPr>
+    <w:r>
+      <w:rPr>
+        <w:rStyle w:val="PageNumber"/>
+      </w:rPr>
+      <w:fldChar w:fldCharType="begin"/>
+    </w:r>
+    <w:r>
+      <w:rPr>
+        <w:rStyle w:val="PageNumber"/>
+      </w:rPr>
+      <w:instrText xml:space="preserve">PAGE  </w:instrText>
+    </w:r>
+    <w:r>
+      <w:rPr>
+        <w:rStyle w:val="PageNumber"/>
+      </w:rPr>
+      <w:fldChar w:fldCharType="separate"/>
+    </w:r>
+    <w:r>
+      <w:rPr>
+        <w:rStyle w:val="PageNumber"/>
+        <w:noProof/>
+      </w:rPr>
+      <w:t>1</w:t>
+    </w:r>
+    <w:r>
+      <w:rPr>
+        <w:rStyle w:val="PageNumber"/>
+      </w:rPr>
+      <w:fldChar w:fldCharType="end"/>
+    </w:r>
+  </w:p>
+  <w:p>
+    <w:pPr>
+      <w:pStyle w:val="Header"/>
+      <w:ind w:right="360"/>
+    </w:pPr>
+  </w:p>
+</w:hdr>
 </file>
 
 <file path=word/styles.xml><?xml version="1.0" encoding="utf-8"?>
@@ -449,6 +1670,56 @@
     <w:semiHidden/>
     <w:unhideWhenUsed/>
   </w:style>
+  <w:style w:type="paragraph" w:styleId="Header">
+    <w:name w:val="header"/>
+    <w:basedOn w:val="Normal"/>
+    <w:link w:val="HeaderChar"/>
+    <w:uiPriority w:val="99"/>
+    <w:unhideWhenUsed/>
+    <w:rsid w:val="00D66B05"/>
+    <w:pPr>
+      <w:tabs>
+        <w:tab w:val="center" w:pos="4680"/>
+        <w:tab w:val="right" w:pos="9360"/>
+      </w:tabs>
+    </w:pPr>
+  </w:style>
+  <w:style w:type="character" w:customStyle="1" w:styleId="HeaderChar">
+    <w:name w:val="Header Char"/>
+    <w:basedOn w:val="DefaultParagraphFont"/>
+    <w:link w:val="Header"/>
+    <w:uiPriority w:val="99"/>
+    <w:rsid w:val="00D66B05"/>
+  </w:style>
+  <w:style w:type="paragraph" w:styleId="Footer">
+    <w:name w:val="footer"/>
+    <w:basedOn w:val="Normal"/>
+    <w:link w:val="FooterChar"/>
+    <w:uiPriority w:val="99"/>
+    <w:unhideWhenUsed/>
+    <w:rsid w:val="00D66B05"/>
+    <w:pPr>
+      <w:tabs>
+        <w:tab w:val="center" w:pos="4680"/>
+        <w:tab w:val="right" w:pos="9360"/>
+      </w:tabs>
+    </w:pPr>
+  </w:style>
+  <w:style w:type="character" w:customStyle="1" w:styleId="FooterChar">
+    <w:name w:val="Footer Char"/>
+    <w:basedOn w:val="DefaultParagraphFont"/>
+    <w:link w:val="Footer"/>
+    <w:uiPriority w:val="99"/>
+    <w:rsid w:val="00D66B05"/>
+  </w:style>
+  <w:style w:type="character" w:styleId="PageNumber">
+    <w:name w:val="page number"/>
+    <w:basedOn w:val="DefaultParagraphFont"/>
+    <w:uiPriority w:val="99"/>
+    <w:semiHidden/>
+    <w:unhideWhenUsed/>
+    <w:rsid w:val="00D66B05"/>
+  </w:style>
 </w:styles>
 </file>
 

</xml_diff>